<commit_message>
Add - main function added
</commit_message>
<xml_diff>
--- a/Cover Letter Generator/final_cover_letter.docx
+++ b/Cover Letter Generator/final_cover_letter.docx
@@ -87,7 +87,7 @@
       </w:pPr>
       <w:proofErr w:type="spellStart"/>
       <w:r>
-        <w:t>Duetsche Bahn AG</w:t>
+        <w:t>Bitopi</w:t>
       </w:r>
       <w:proofErr w:type="spellEnd"/>
     </w:p>
@@ -97,7 +97,7 @@
       </w:pPr>
       <w:proofErr w:type="spellStart"/>
       <w:r>
-        <w:t>Main Strasse 54, 54321 Berlin</w:t>
+        <w:t>Dhaka, Bangladesh</w:t>
       </w:r>
       <w:proofErr w:type="spellEnd"/>
     </w:p>
@@ -109,7 +109,7 @@
         <w:t xml:space="preserve">Frankfurt am Main, </w:t>
       </w:r>
       <w:r>
-        <w:t>22 February 2022</w:t>
+        <w:t>26 February 2022</w:t>
       </w:r>
     </w:p>
     <w:p>
@@ -139,7 +139,7 @@
           <w:b/>
           <w:bCs/>
         </w:rPr>
-        <w:t>Software Engineer C#</w:t>
+        <w:t>Software Engineer</w:t>
       </w:r>
       <w:proofErr w:type="spellEnd"/>
     </w:p>
@@ -203,7 +203,7 @@
         <w:rPr>
           <w:rFonts w:cstheme="minorHAnsi"/>
         </w:rPr>
-        <w:t>Software Engineer C#</w:t>
+        <w:t>Software Engineer</w:t>
       </w:r>
       <w:proofErr w:type="spellEnd"/>
       <w:r>
@@ -226,7 +226,7 @@
       </w:r>
       <w:proofErr w:type="spellStart"/>
       <w:r>
-        <w:t>Duetsche Bahn AG</w:t>
+        <w:t>Bitopi</w:t>
       </w:r>
       <w:proofErr w:type="spellEnd"/>
       <w:r>
@@ -251,7 +251,7 @@
       </w:r>
       <w:proofErr w:type="spellStart"/>
       <w:r>
-        <w:t>Duetsche Bahn AG</w:t>
+        <w:t>Bitopi</w:t>
       </w:r>
       <w:proofErr w:type="spellEnd"/>
       <w:r>
@@ -503,7 +503,7 @@
         <w:rPr>
           <w:rFonts w:cstheme="minorHAnsi"/>
         </w:rPr>
-        <w:t>Software Engineer C#</w:t>
+        <w:t>Software Engineer</w:t>
       </w:r>
       <w:proofErr w:type="spellEnd"/>
       <w:r>
@@ -558,7 +558,7 @@
       </w:r>
       <w:proofErr w:type="spellStart"/>
       <w:r>
-        <w:t>Duetsche Bahn AG’s</w:t>
+        <w:t>Bitopi’s</w:t>
       </w:r>
       <w:proofErr w:type="spellEnd"/>
       <w:r>
@@ -644,7 +644,7 @@
       </w:r>
       <w:proofErr w:type="spellStart"/>
       <w:r>
-        <w:t>Duetsche Bahn AG</w:t>
+        <w:t>Bitopi</w:t>
       </w:r>
       <w:proofErr w:type="spellEnd"/>
       <w:r>

</xml_diff>

<commit_message>
Update - Cover Letter Generator file name renamed and tested
</commit_message>
<xml_diff>
--- a/Cover Letter Generator/final_cover_letter.docx
+++ b/Cover Letter Generator/final_cover_letter.docx
@@ -87,7 +87,7 @@
       </w:pPr>
       <w:proofErr w:type="spellStart"/>
       <w:r>
-        <w:t>Bitopi</w:t>
+        <w:t>BBC</w:t>
       </w:r>
       <w:proofErr w:type="spellEnd"/>
     </w:p>
@@ -109,7 +109,7 @@
         <w:t xml:space="preserve">Frankfurt am Main, </w:t>
       </w:r>
       <w:r>
-        <w:t>26 February 2022</w:t>
+        <w:t>27 February 2022</w:t>
       </w:r>
     </w:p>
     <w:p>
@@ -139,7 +139,7 @@
           <w:b/>
           <w:bCs/>
         </w:rPr>
-        <w:t>Software Engineer</w:t>
+        <w:t>Software Developer</w:t>
       </w:r>
       <w:proofErr w:type="spellEnd"/>
     </w:p>
@@ -203,7 +203,7 @@
         <w:rPr>
           <w:rFonts w:cstheme="minorHAnsi"/>
         </w:rPr>
-        <w:t>Software Engineer</w:t>
+        <w:t>Software Developer</w:t>
       </w:r>
       <w:proofErr w:type="spellEnd"/>
       <w:r>
@@ -226,7 +226,7 @@
       </w:r>
       <w:proofErr w:type="spellStart"/>
       <w:r>
-        <w:t>Bitopi</w:t>
+        <w:t>BBC</w:t>
       </w:r>
       <w:proofErr w:type="spellEnd"/>
       <w:r>
@@ -251,7 +251,7 @@
       </w:r>
       <w:proofErr w:type="spellStart"/>
       <w:r>
-        <w:t>Bitopi</w:t>
+        <w:t>BBC</w:t>
       </w:r>
       <w:proofErr w:type="spellEnd"/>
       <w:r>
@@ -503,7 +503,7 @@
         <w:rPr>
           <w:rFonts w:cstheme="minorHAnsi"/>
         </w:rPr>
-        <w:t>Software Engineer</w:t>
+        <w:t>Software Developer</w:t>
       </w:r>
       <w:proofErr w:type="spellEnd"/>
       <w:r>
@@ -558,7 +558,7 @@
       </w:r>
       <w:proofErr w:type="spellStart"/>
       <w:r>
-        <w:t>Bitopi’s</w:t>
+        <w:t>BBC’s</w:t>
       </w:r>
       <w:proofErr w:type="spellEnd"/>
       <w:r>
@@ -644,7 +644,7 @@
       </w:r>
       <w:proofErr w:type="spellStart"/>
       <w:r>
-        <w:t>Bitopi</w:t>
+        <w:t>BBC</w:t>
       </w:r>
       <w:proofErr w:type="spellEnd"/>
       <w:r>

</xml_diff>